<commit_message>
Inproved part 5 and formated report
</commit_message>
<xml_diff>
--- a/Assignment 3/Written Responses.docx
+++ b/Assignment 3/Written Responses.docx
@@ -127,6 +127,66 @@
           <w:lang w:val="en-CA"/>
         </w:rPr>
         <w:t xml:space="preserve"> </w:t>
+      </w:r>
+      <w:r>
+        <w:rPr>
+          <w:lang w:val="en-CA"/>
+        </w:rPr>
+        <w:t xml:space="preserve"> </w:t>
+      </w:r>
+    </w:p>
+    <w:p>
+      <w:pPr>
+        <w:pStyle w:val="ListParagraph"/>
+        <w:numPr>
+          <w:ilvl w:val="1"/>
+          <w:numId w:val="3"/>
+        </w:numPr>
+        <w:rPr>
+          <w:lang w:val="en-CA"/>
+        </w:rPr>
+      </w:pPr>
+      <w:r>
+        <w:rPr>
+          <w:lang w:val="en-CA"/>
+        </w:rPr>
+        <w:t>Not Same</w:t>
+      </w:r>
+    </w:p>
+    <w:p>
+      <w:pPr>
+        <w:pStyle w:val="ListParagraph"/>
+        <w:numPr>
+          <w:ilvl w:val="1"/>
+          <w:numId w:val="3"/>
+        </w:numPr>
+        <w:rPr>
+          <w:lang w:val="en-CA"/>
+        </w:rPr>
+      </w:pPr>
+      <w:r>
+        <w:rPr>
+          <w:lang w:val="en-CA"/>
+        </w:rPr>
+        <w:t>Not Same</w:t>
+      </w:r>
+    </w:p>
+    <w:p>
+      <w:pPr>
+        <w:pStyle w:val="ListParagraph"/>
+        <w:numPr>
+          <w:ilvl w:val="1"/>
+          <w:numId w:val="3"/>
+        </w:numPr>
+        <w:rPr>
+          <w:lang w:val="en-CA"/>
+        </w:rPr>
+      </w:pPr>
+      <w:r>
+        <w:rPr>
+          <w:lang w:val="en-CA"/>
+        </w:rPr>
+        <w:t>Not Same</w:t>
       </w:r>
     </w:p>
     <w:p>
@@ -465,7 +525,21 @@
         <w:rPr>
           <w:lang w:val="en-CA"/>
         </w:rPr>
-        <w:t>. Expectimax, meanwhile, considers that the ghosts may not converge on him and thus pursues the great reward of collecting the food pellets.</w:t>
+        <w:t>. Expectimax, meanwhile, considers that the ghosts may not converge on him and thus pursues the great reward of</w:t>
+      </w:r>
+      <w:r>
+        <w:rPr>
+          <w:lang w:val="en-CA"/>
+        </w:rPr>
+        <w:t xml:space="preserve"> not dying and eventually</w:t>
+      </w:r>
+      <w:bookmarkStart w:id="0" w:name="_GoBack"/>
+      <w:bookmarkEnd w:id="0"/>
+      <w:r>
+        <w:rPr>
+          <w:lang w:val="en-CA"/>
+        </w:rPr>
+        <w:t xml:space="preserve"> collecting the food pellets.</w:t>
       </w:r>
     </w:p>
     <w:p>
@@ -563,8 +637,6 @@
         </w:rPr>
         <w:t>The Expectimax value is the average of the value moves that the opponent could make; by definition then, there is some choice that has a value less than this average, assuming that all values are not equal. In other words, the opponent could make a choice that results in less than the expected value, and hence the minimax value could be smaller.</w:t>
       </w:r>
-      <w:bookmarkStart w:id="0" w:name="_GoBack"/>
-      <w:bookmarkEnd w:id="0"/>
     </w:p>
     <w:sectPr>
       <w:pgSz w:w="12240" w:h="15840"/>
@@ -594,7 +666,7 @@
         <w:rFonts w:hint="default"/>
       </w:rPr>
     </w:lvl>
-    <w:lvl w:ilvl="1" w:tplc="10090019" w:tentative="1">
+    <w:lvl w:ilvl="1" w:tplc="10090019">
       <w:start w:val="1"/>
       <w:numFmt w:val="lowerLetter"/>
       <w:lvlText w:val="%2."/>

</xml_diff>